<commit_message>
cleaned up the fuck up?
</commit_message>
<xml_diff>
--- a/Philippines.docx
+++ b/Philippines.docx
@@ -204,54 +204,194 @@
       </w:r>
     </w:p>
     <w:p>
+      <w:r>
+        <w:t xml:space="preserve">I loved the diving for sure but I did not like the town of </w:t>
+      </w:r>
+      <w:proofErr w:type="spellStart"/>
+      <w:r>
+        <w:t>Sabang</w:t>
+      </w:r>
+      <w:proofErr w:type="spellEnd"/>
+      <w:r>
+        <w:t xml:space="preserve">. It seemed like my friend and me were the only western women around. The rest were all single (?) western men, looking for a friend for the day or week. So obvious lots of men go there only to get </w:t>
+      </w:r>
+      <w:proofErr w:type="spellStart"/>
+      <w:r>
+        <w:t>layed</w:t>
+      </w:r>
+      <w:proofErr w:type="spellEnd"/>
+      <w:r>
+        <w:t xml:space="preserve">. The local women did not really like to see us walking around there too and we got lots of angry faces. </w:t>
+      </w:r>
+    </w:p>
+    <w:p/>
+    <w:p>
+      <w:r>
+        <w:t>Malapasc</w:t>
+      </w:r>
+      <w:r>
+        <w:t>ua</w:t>
+      </w:r>
+    </w:p>
+    <w:p>
+      <w:r>
+        <w:t>Malapasc</w:t>
+      </w:r>
+      <w:r>
+        <w:t xml:space="preserve">ua is famous for its </w:t>
+      </w:r>
+      <w:proofErr w:type="spellStart"/>
+      <w:r>
+        <w:t>tresher</w:t>
+      </w:r>
+      <w:proofErr w:type="spellEnd"/>
+      <w:r>
+        <w:t xml:space="preserve"> shark diving! As </w:t>
+      </w:r>
+      <w:proofErr w:type="spellStart"/>
+      <w:r>
+        <w:t>tresher</w:t>
+      </w:r>
+      <w:proofErr w:type="spellEnd"/>
+      <w:r>
+        <w:t xml:space="preserve"> sharks are deep fish, the dives are made at a good depth. Having your Deep and EAN certificatio</w:t>
+      </w:r>
+      <w:r>
+        <w:t xml:space="preserve">n is not a bad thing when </w:t>
+      </w:r>
+      <w:r>
+        <w:t>you want to go and see them.</w:t>
+      </w:r>
+      <w:r>
+        <w:t xml:space="preserve"> </w:t>
+      </w:r>
+      <w:r>
+        <w:t>A</w:t>
+      </w:r>
+      <w:r>
+        <w:t>lthough the sharks</w:t>
+      </w:r>
+      <w:r>
+        <w:t xml:space="preserve"> have been spotted shallower, you can’t really count on it. You can never count on seeing them anyway, but if you do stay around for a few days, you should get lucky at least once.</w:t>
+      </w:r>
+    </w:p>
+    <w:p>
+      <w:r>
+        <w:t xml:space="preserve">The </w:t>
+      </w:r>
+      <w:proofErr w:type="spellStart"/>
+      <w:r>
+        <w:t>treshers</w:t>
+      </w:r>
+      <w:proofErr w:type="spellEnd"/>
+      <w:r>
+        <w:t xml:space="preserve"> like to get cleaned of their parasites </w:t>
+      </w:r>
+      <w:r>
+        <w:t xml:space="preserve">early in the morning, so </w:t>
+      </w:r>
+      <w:r>
+        <w:t xml:space="preserve">they come up from the deep. It also means you’ll have to get up early. </w:t>
+      </w:r>
+      <w:r>
+        <w:t xml:space="preserve">It is </w:t>
+      </w:r>
+      <w:r>
+        <w:t xml:space="preserve">a </w:t>
+      </w:r>
+      <w:r>
+        <w:t>unique</w:t>
+      </w:r>
+      <w:r>
+        <w:t xml:space="preserve"> spectacle in the world so just go for it.</w:t>
+      </w:r>
+    </w:p>
+    <w:p>
+      <w:r>
+        <w:t>Even if you missed out on the threshers, you won’</w:t>
+      </w:r>
+      <w:r>
+        <w:t>t go home sad. Malapasc</w:t>
+      </w:r>
+      <w:r>
+        <w:t xml:space="preserve">ua also has nice macro dives. Mandarin fishes, seahorses, </w:t>
+      </w:r>
+      <w:proofErr w:type="spellStart"/>
+      <w:r>
+        <w:t>ghostpipe</w:t>
+      </w:r>
+      <w:proofErr w:type="spellEnd"/>
+      <w:r>
+        <w:t xml:space="preserve"> fish… Plenty of little critters to watch. Go and get the camera out!</w:t>
+      </w:r>
+      <w:r>
+        <w:br/>
+        <w:t xml:space="preserve">If you’re still not happy, then you can </w:t>
+      </w:r>
+      <w:r>
+        <w:t xml:space="preserve">go and dive on 3 close </w:t>
+      </w:r>
+      <w:proofErr w:type="gramStart"/>
+      <w:r>
+        <w:t>by  wrecks</w:t>
+      </w:r>
+      <w:proofErr w:type="gramEnd"/>
+      <w:r>
+        <w:t>.</w:t>
+      </w:r>
+    </w:p>
+    <w:p>
+      <w:r>
+        <w:lastRenderedPageBreak/>
+        <w:t>You reach Malapasc</w:t>
+      </w:r>
+      <w:r>
+        <w:t xml:space="preserve">ua by flying to Cebu. The dive </w:t>
+      </w:r>
+      <w:proofErr w:type="spellStart"/>
+      <w:r>
+        <w:t>center</w:t>
+      </w:r>
+      <w:proofErr w:type="spellEnd"/>
+      <w:r>
+        <w:t xml:space="preserve"> will come and pick you up and will bring you to the island.</w:t>
+      </w:r>
+      <w:r>
+        <w:br/>
+        <w:t>You can dive all year around but be aware of the tropical storms during summer.</w:t>
+      </w:r>
+      <w:r>
+        <w:t xml:space="preserve"> In winter,</w:t>
+      </w:r>
+      <w:r>
+        <w:t xml:space="preserve"> the visibility goes down but you’ll get more mantas instead. </w:t>
+      </w:r>
+      <w:proofErr w:type="gramStart"/>
+      <w:r>
+        <w:t>Also</w:t>
+      </w:r>
+      <w:proofErr w:type="gramEnd"/>
+      <w:r>
+        <w:t xml:space="preserve"> be aware that sharks don’</w:t>
+      </w:r>
+      <w:r>
+        <w:t>t like hot water, so maybe M</w:t>
+      </w:r>
+      <w:r>
+        <w:t>ay wouldn’t be the best month to go…</w:t>
+      </w:r>
+    </w:p>
+    <w:p/>
+    <w:p>
+      <w:r>
+        <w:t>BOHOL</w:t>
+      </w:r>
+    </w:p>
+    <w:p>
       <w:bookmarkStart w:id="0" w:name="_GoBack"/>
-      <w:r>
-        <w:t>I loved the diving for sure but I did not like the town</w:t>
-      </w:r>
-      <w:r>
-        <w:t xml:space="preserve"> of </w:t>
-      </w:r>
-      <w:proofErr w:type="spellStart"/>
-      <w:r>
-        <w:t>Sabang</w:t>
-      </w:r>
-      <w:proofErr w:type="spellEnd"/>
-      <w:r>
-        <w:t>.</w:t>
-      </w:r>
-      <w:r>
-        <w:t xml:space="preserve"> It seemed like my friend and me w</w:t>
-      </w:r>
-      <w:r>
-        <w:t>ere the only western women around. The rest were all single (?) western men</w:t>
-      </w:r>
-      <w:r>
-        <w:t>,</w:t>
-      </w:r>
-      <w:r>
-        <w:t xml:space="preserve"> looking for a friend for the day or week. So obvious lots of men go there only to get </w:t>
-      </w:r>
-      <w:proofErr w:type="spellStart"/>
-      <w:r>
-        <w:t>layed</w:t>
-      </w:r>
-      <w:proofErr w:type="spellEnd"/>
-      <w:r>
-        <w:t xml:space="preserve">. The local women did not really </w:t>
-      </w:r>
-      <w:r>
-        <w:t>like</w:t>
-      </w:r>
-      <w:r>
-        <w:t xml:space="preserve"> to see us walking around there too</w:t>
-      </w:r>
-      <w:r>
-        <w:t xml:space="preserve"> and we got lots of angry faces</w:t>
-      </w:r>
-      <w:r>
-        <w:t xml:space="preserve">. </w:t>
-      </w:r>
       <w:bookmarkEnd w:id="0"/>
+    </w:p>
+    <w:p>
       <w:r>
         <w:br/>
       </w:r>
@@ -391,6 +531,7 @@
     <w:lsdException w:name="HTML Sample" w:semiHidden="1" w:unhideWhenUsed="1"/>
     <w:lsdException w:name="HTML Typewriter" w:semiHidden="1" w:unhideWhenUsed="1"/>
     <w:lsdException w:name="HTML Variable" w:semiHidden="1" w:unhideWhenUsed="1"/>
+    <w:lsdException w:name="Normal Table" w:semiHidden="1" w:unhideWhenUsed="1"/>
     <w:lsdException w:name="annotation subject" w:semiHidden="1" w:unhideWhenUsed="1"/>
     <w:lsdException w:name="No List" w:semiHidden="1" w:unhideWhenUsed="1"/>
     <w:lsdException w:name="Outline List 1" w:semiHidden="1" w:unhideWhenUsed="1"/>
@@ -437,8 +578,10 @@
     <w:lsdException w:name="Table Subtle 2" w:semiHidden="1" w:unhideWhenUsed="1"/>
     <w:lsdException w:name="Table Web 1" w:semiHidden="1" w:unhideWhenUsed="1"/>
     <w:lsdException w:name="Table Web 2" w:semiHidden="1" w:unhideWhenUsed="1"/>
+    <w:lsdException w:name="Table Web 3" w:semiHidden="1" w:unhideWhenUsed="1"/>
     <w:lsdException w:name="Balloon Text" w:semiHidden="1" w:unhideWhenUsed="1"/>
     <w:lsdException w:name="Table Grid" w:uiPriority="39"/>
+    <w:lsdException w:name="Table Theme" w:semiHidden="1" w:unhideWhenUsed="1"/>
     <w:lsdException w:name="Placeholder Text" w:semiHidden="1"/>
     <w:lsdException w:name="No Spacing" w:uiPriority="1" w:qFormat="1"/>
     <w:lsdException w:name="Light Shading" w:uiPriority="60"/>

</xml_diff>